<commit_message>
Twenty eighth day report
</commit_message>
<xml_diff>
--- a/trello reports/67. [React] Redux-Saga.docx
+++ b/trello reports/67. [React] Redux-Saga.docx
@@ -3,24 +3,28 @@
 <w:document xmlns:wpc="http://schemas.microsoft.com/office/word/2010/wordprocessingCanvas" xmlns:cx="http://schemas.microsoft.com/office/drawing/2014/chartex" xmlns:cx1="http://schemas.microsoft.com/office/drawing/2015/9/8/chartex" xmlns:mc="http://schemas.openxmlformats.org/markup-compatibility/2006" xmlns:o="urn:schemas-microsoft-com:office:office" xmlns:r="http://schemas.openxmlformats.org/officeDocument/2006/relationships" xmlns:m="http://schemas.openxmlformats.org/officeDocument/2006/math" xmlns:v="urn:schemas-microsoft-com:vml" xmlns:wp14="http://schemas.microsoft.com/office/word/2010/wordprocessingDrawing" xmlns:wp="http://schemas.openxmlformats.org/drawingml/2006/wordprocessingDrawing" xmlns:w10="urn:schemas-microsoft-com:office:word" xmlns:w="http://schemas.openxmlformats.org/wordprocessingml/2006/main" xmlns:w14="http://schemas.microsoft.com/office/word/2010/wordml" xmlns:w15="http://schemas.microsoft.com/office/word/2012/wordml" xmlns:w16se="http://schemas.microsoft.com/office/word/2015/wordml/symex" xmlns:wpg="http://schemas.microsoft.com/office/word/2010/wordprocessingGroup" xmlns:wpi="http://schemas.microsoft.com/office/word/2010/wordprocessingInk" xmlns:wne="http://schemas.microsoft.com/office/word/2006/wordml" xmlns:wps="http://schemas.microsoft.com/office/word/2010/wordprocessingShape" mc:Ignorable="w14 w15 w16se wp14">
   <w:body>
     <w:p>
+      <w:proofErr w:type="gramStart"/>
       <w:r>
         <w:rPr>
           <w:lang w:val="en-US"/>
         </w:rPr>
         <w:t>watcher</w:t>
       </w:r>
+      <w:proofErr w:type="gramEnd"/>
       <w:r>
         <w:t xml:space="preserve"> – </w:t>
       </w:r>
       <w:r>
         <w:t xml:space="preserve">следит за </w:t>
       </w:r>
+      <w:proofErr w:type="spellStart"/>
       <w:r>
         <w:rPr>
           <w:lang w:val="en-US"/>
         </w:rPr>
         <w:t>Redux</w:t>
       </w:r>
+      <w:proofErr w:type="spellEnd"/>
       <w:r>
         <w:t xml:space="preserve"> </w:t>
       </w:r>
@@ -50,44 +54,1519 @@
       </w:r>
     </w:p>
     <w:p>
+      <w:proofErr w:type="gramStart"/>
       <w:r>
         <w:rPr>
           <w:lang w:val="en-US"/>
         </w:rPr>
-        <w:t xml:space="preserve">worker </w:t>
-      </w:r>
-      <w:r>
+        <w:t>worker</w:t>
+      </w:r>
+      <w:proofErr w:type="gramEnd"/>
+      <w:r>
+        <w:t xml:space="preserve"> </w:t>
+      </w:r>
+      <w:r>
+        <w:t>–</w:t>
+      </w:r>
+      <w:r>
+        <w:t xml:space="preserve"> определяет </w:t>
+      </w:r>
+      <w:r>
+        <w:t xml:space="preserve"> как реагировать</w:t>
+      </w:r>
+      <w:r>
+        <w:t xml:space="preserve"> </w:t>
+      </w:r>
+      <w:r>
+        <w:t>на событие</w:t>
+      </w:r>
+    </w:p>
+    <w:p/>
+    <w:p>
+      <w:pPr>
+        <w:shd w:val="clear" w:color="auto" w:fill="2B2B2B"/>
+        <w:tabs>
+          <w:tab w:val="left" w:pos="916"/>
+          <w:tab w:val="left" w:pos="1832"/>
+          <w:tab w:val="left" w:pos="2748"/>
+          <w:tab w:val="left" w:pos="3664"/>
+          <w:tab w:val="left" w:pos="4580"/>
+          <w:tab w:val="left" w:pos="5496"/>
+          <w:tab w:val="left" w:pos="6412"/>
+          <w:tab w:val="left" w:pos="7328"/>
+          <w:tab w:val="left" w:pos="8244"/>
+          <w:tab w:val="left" w:pos="9160"/>
+          <w:tab w:val="left" w:pos="10076"/>
+          <w:tab w:val="left" w:pos="10992"/>
+          <w:tab w:val="left" w:pos="11908"/>
+          <w:tab w:val="left" w:pos="12824"/>
+          <w:tab w:val="left" w:pos="13740"/>
+          <w:tab w:val="left" w:pos="14656"/>
+        </w:tabs>
+        <w:spacing w:after="0" w:line="240" w:lineRule="auto"/>
+        <w:rPr>
+          <w:rFonts w:ascii="Courier New" w:eastAsia="Times New Roman" w:hAnsi="Courier New" w:cs="Courier New"/>
+          <w:color w:val="A9B7C6"/>
+          <w:sz w:val="20"/>
+          <w:szCs w:val="20"/>
+          <w:lang w:val="en-US" w:eastAsia="ru-RU"/>
+        </w:rPr>
+      </w:pPr>
+      <w:r>
+        <w:rPr>
+          <w:rFonts w:ascii="Courier New" w:eastAsia="Times New Roman" w:hAnsi="Courier New" w:cs="Courier New"/>
+          <w:color w:val="CC7832"/>
+          <w:sz w:val="20"/>
+          <w:szCs w:val="20"/>
+          <w:lang w:val="en-US" w:eastAsia="ru-RU"/>
+        </w:rPr>
+        <w:t>export function</w:t>
+      </w:r>
+      <w:r>
+        <w:rPr>
+          <w:rFonts w:ascii="Courier New" w:eastAsia="Times New Roman" w:hAnsi="Courier New" w:cs="Courier New"/>
+          <w:color w:val="A9B7C6"/>
+          <w:sz w:val="20"/>
+          <w:szCs w:val="20"/>
+          <w:lang w:val="en-US" w:eastAsia="ru-RU"/>
+        </w:rPr>
+        <w:t xml:space="preserve">* </w:t>
+      </w:r>
+      <w:proofErr w:type="spellStart"/>
+      <w:r>
+        <w:rPr>
+          <w:rFonts w:ascii="Courier New" w:eastAsia="Times New Roman" w:hAnsi="Courier New" w:cs="Courier New"/>
+          <w:color w:val="FFC66D"/>
+          <w:sz w:val="20"/>
+          <w:szCs w:val="20"/>
+          <w:lang w:val="en-US" w:eastAsia="ru-RU"/>
+        </w:rPr>
+        <w:t>incrementAsync</w:t>
+      </w:r>
+      <w:proofErr w:type="spellEnd"/>
+      <w:r>
+        <w:rPr>
+          <w:rFonts w:ascii="Courier New" w:eastAsia="Times New Roman" w:hAnsi="Courier New" w:cs="Courier New"/>
+          <w:color w:val="A9B7C6"/>
+          <w:sz w:val="20"/>
+          <w:szCs w:val="20"/>
+          <w:lang w:val="en-US" w:eastAsia="ru-RU"/>
+        </w:rPr>
+        <w:t>() {</w:t>
+      </w:r>
+      <w:r>
+        <w:rPr>
+          <w:rFonts w:ascii="Courier New" w:eastAsia="Times New Roman" w:hAnsi="Courier New" w:cs="Courier New"/>
+          <w:color w:val="A9B7C6"/>
+          <w:sz w:val="20"/>
+          <w:szCs w:val="20"/>
+          <w:lang w:val="en-US" w:eastAsia="ru-RU"/>
+        </w:rPr>
+        <w:br/>
+        <w:t xml:space="preserve">    </w:t>
+      </w:r>
+      <w:r>
+        <w:rPr>
+          <w:rFonts w:ascii="Courier New" w:eastAsia="Times New Roman" w:hAnsi="Courier New" w:cs="Courier New"/>
+          <w:color w:val="CC7832"/>
+          <w:sz w:val="20"/>
+          <w:szCs w:val="20"/>
+          <w:lang w:val="en-US" w:eastAsia="ru-RU"/>
+        </w:rPr>
+        <w:t xml:space="preserve">yield </w:t>
+      </w:r>
+      <w:r>
+        <w:rPr>
+          <w:rFonts w:ascii="Courier New" w:eastAsia="Times New Roman" w:hAnsi="Courier New" w:cs="Courier New"/>
+          <w:b/>
+          <w:bCs/>
+          <w:i/>
+          <w:iCs/>
+          <w:color w:val="9876AA"/>
+          <w:sz w:val="20"/>
+          <w:szCs w:val="20"/>
+          <w:lang w:val="en-US" w:eastAsia="ru-RU"/>
+        </w:rPr>
+        <w:t>call</w:t>
+      </w:r>
+      <w:r>
+        <w:rPr>
+          <w:rFonts w:ascii="Courier New" w:eastAsia="Times New Roman" w:hAnsi="Courier New" w:cs="Courier New"/>
+          <w:color w:val="A9B7C6"/>
+          <w:sz w:val="20"/>
+          <w:szCs w:val="20"/>
+          <w:lang w:val="en-US" w:eastAsia="ru-RU"/>
+        </w:rPr>
+        <w:t>(</w:t>
+      </w:r>
+      <w:r>
+        <w:rPr>
+          <w:rFonts w:ascii="Courier New" w:eastAsia="Times New Roman" w:hAnsi="Courier New" w:cs="Courier New"/>
+          <w:color w:val="FFC66D"/>
+          <w:sz w:val="20"/>
+          <w:szCs w:val="20"/>
+          <w:lang w:val="en-US" w:eastAsia="ru-RU"/>
+        </w:rPr>
+        <w:t>delay</w:t>
+      </w:r>
+      <w:r>
+        <w:rPr>
+          <w:rFonts w:ascii="Courier New" w:eastAsia="Times New Roman" w:hAnsi="Courier New" w:cs="Courier New"/>
+          <w:color w:val="CC7832"/>
+          <w:sz w:val="20"/>
+          <w:szCs w:val="20"/>
+          <w:lang w:val="en-US" w:eastAsia="ru-RU"/>
+        </w:rPr>
+        <w:t xml:space="preserve">, </w:t>
+      </w:r>
+      <w:r>
+        <w:rPr>
+          <w:rFonts w:ascii="Courier New" w:eastAsia="Times New Roman" w:hAnsi="Courier New" w:cs="Courier New"/>
+          <w:color w:val="6897BB"/>
+          <w:sz w:val="20"/>
+          <w:szCs w:val="20"/>
+          <w:lang w:val="en-US" w:eastAsia="ru-RU"/>
+        </w:rPr>
+        <w:t>1000</w:t>
+      </w:r>
+      <w:r>
+        <w:rPr>
+          <w:rFonts w:ascii="Courier New" w:eastAsia="Times New Roman" w:hAnsi="Courier New" w:cs="Courier New"/>
+          <w:color w:val="A9B7C6"/>
+          <w:sz w:val="20"/>
+          <w:szCs w:val="20"/>
+          <w:lang w:val="en-US" w:eastAsia="ru-RU"/>
+        </w:rPr>
+        <w:t>)</w:t>
+      </w:r>
+      <w:r>
+        <w:rPr>
+          <w:rFonts w:ascii="Courier New" w:eastAsia="Times New Roman" w:hAnsi="Courier New" w:cs="Courier New"/>
+          <w:color w:val="A9B7C6"/>
+          <w:sz w:val="20"/>
+          <w:szCs w:val="20"/>
+          <w:lang w:val="en-US" w:eastAsia="ru-RU"/>
+        </w:rPr>
+        <w:br/>
+        <w:t xml:space="preserve">    </w:t>
+      </w:r>
+      <w:r>
+        <w:rPr>
+          <w:rFonts w:ascii="Courier New" w:eastAsia="Times New Roman" w:hAnsi="Courier New" w:cs="Courier New"/>
+          <w:color w:val="CC7832"/>
+          <w:sz w:val="20"/>
+          <w:szCs w:val="20"/>
+          <w:lang w:val="en-US" w:eastAsia="ru-RU"/>
+        </w:rPr>
+        <w:t xml:space="preserve">yield </w:t>
+      </w:r>
+      <w:r>
+        <w:rPr>
+          <w:rFonts w:ascii="Courier New" w:eastAsia="Times New Roman" w:hAnsi="Courier New" w:cs="Courier New"/>
+          <w:b/>
+          <w:bCs/>
+          <w:i/>
+          <w:iCs/>
+          <w:color w:val="9876AA"/>
+          <w:sz w:val="20"/>
+          <w:szCs w:val="20"/>
+          <w:lang w:val="en-US" w:eastAsia="ru-RU"/>
+        </w:rPr>
+        <w:t>put</w:t>
+      </w:r>
+      <w:r>
+        <w:rPr>
+          <w:rFonts w:ascii="Courier New" w:eastAsia="Times New Roman" w:hAnsi="Courier New" w:cs="Courier New"/>
+          <w:color w:val="A9B7C6"/>
+          <w:sz w:val="20"/>
+          <w:szCs w:val="20"/>
+          <w:lang w:val="en-US" w:eastAsia="ru-RU"/>
+        </w:rPr>
+        <w:t>({</w:t>
+      </w:r>
+      <w:r>
+        <w:rPr>
+          <w:rFonts w:ascii="Courier New" w:eastAsia="Times New Roman" w:hAnsi="Courier New" w:cs="Courier New"/>
+          <w:color w:val="9876AA"/>
+          <w:sz w:val="20"/>
+          <w:szCs w:val="20"/>
+          <w:lang w:val="en-US" w:eastAsia="ru-RU"/>
+        </w:rPr>
+        <w:t>type</w:t>
+      </w:r>
+      <w:r>
+        <w:rPr>
+          <w:rFonts w:ascii="Courier New" w:eastAsia="Times New Roman" w:hAnsi="Courier New" w:cs="Courier New"/>
+          <w:color w:val="A9B7C6"/>
+          <w:sz w:val="20"/>
+          <w:szCs w:val="20"/>
+          <w:lang w:val="en-US" w:eastAsia="ru-RU"/>
+        </w:rPr>
+        <w:t xml:space="preserve">: </w:t>
+      </w:r>
+      <w:r>
+        <w:rPr>
+          <w:rFonts w:ascii="Courier New" w:eastAsia="Times New Roman" w:hAnsi="Courier New" w:cs="Courier New"/>
+          <w:color w:val="6A8759"/>
+          <w:sz w:val="20"/>
+          <w:szCs w:val="20"/>
+          <w:lang w:val="en-US" w:eastAsia="ru-RU"/>
+        </w:rPr>
+        <w:t>'INCREMENT'</w:t>
+      </w:r>
+      <w:r>
+        <w:rPr>
+          <w:rFonts w:ascii="Courier New" w:eastAsia="Times New Roman" w:hAnsi="Courier New" w:cs="Courier New"/>
+          <w:color w:val="A9B7C6"/>
+          <w:sz w:val="20"/>
+          <w:szCs w:val="20"/>
+          <w:lang w:val="en-US" w:eastAsia="ru-RU"/>
+        </w:rPr>
+        <w:t>})</w:t>
+      </w:r>
+      <w:r>
+        <w:rPr>
+          <w:rFonts w:ascii="Courier New" w:eastAsia="Times New Roman" w:hAnsi="Courier New" w:cs="Courier New"/>
+          <w:color w:val="A9B7C6"/>
+          <w:sz w:val="20"/>
+          <w:szCs w:val="20"/>
+          <w:lang w:val="en-US" w:eastAsia="ru-RU"/>
+        </w:rPr>
+        <w:br/>
+        <w:t>}</w:t>
+      </w:r>
+      <w:r>
+        <w:rPr>
+          <w:rFonts w:ascii="Courier New" w:eastAsia="Times New Roman" w:hAnsi="Courier New" w:cs="Courier New"/>
+          <w:color w:val="A9B7C6"/>
+          <w:sz w:val="20"/>
+          <w:szCs w:val="20"/>
+          <w:lang w:val="en-US" w:eastAsia="ru-RU"/>
+        </w:rPr>
+        <w:br/>
+      </w:r>
+      <w:r>
+        <w:rPr>
+          <w:rFonts w:ascii="Courier New" w:eastAsia="Times New Roman" w:hAnsi="Courier New" w:cs="Courier New"/>
+          <w:color w:val="A9B7C6"/>
+          <w:sz w:val="20"/>
+          <w:szCs w:val="20"/>
+          <w:lang w:val="en-US" w:eastAsia="ru-RU"/>
+        </w:rPr>
+        <w:br/>
+      </w:r>
+      <w:r>
+        <w:rPr>
+          <w:rFonts w:ascii="Courier New" w:eastAsia="Times New Roman" w:hAnsi="Courier New" w:cs="Courier New"/>
+          <w:color w:val="CC7832"/>
+          <w:sz w:val="20"/>
+          <w:szCs w:val="20"/>
+          <w:lang w:val="en-US" w:eastAsia="ru-RU"/>
+        </w:rPr>
+        <w:t>export function</w:t>
+      </w:r>
+      <w:r>
+        <w:rPr>
+          <w:rFonts w:ascii="Courier New" w:eastAsia="Times New Roman" w:hAnsi="Courier New" w:cs="Courier New"/>
+          <w:color w:val="A9B7C6"/>
+          <w:sz w:val="20"/>
+          <w:szCs w:val="20"/>
+          <w:lang w:val="en-US" w:eastAsia="ru-RU"/>
+        </w:rPr>
+        <w:t xml:space="preserve">* </w:t>
+      </w:r>
+      <w:proofErr w:type="spellStart"/>
+      <w:r>
+        <w:rPr>
+          <w:rFonts w:ascii="Courier New" w:eastAsia="Times New Roman" w:hAnsi="Courier New" w:cs="Courier New"/>
+          <w:color w:val="FFC66D"/>
+          <w:sz w:val="20"/>
+          <w:szCs w:val="20"/>
+          <w:lang w:val="en-US" w:eastAsia="ru-RU"/>
+        </w:rPr>
+        <w:t>watchIncrementAsync</w:t>
+      </w:r>
+      <w:proofErr w:type="spellEnd"/>
+      <w:r>
+        <w:rPr>
+          <w:rFonts w:ascii="Courier New" w:eastAsia="Times New Roman" w:hAnsi="Courier New" w:cs="Courier New"/>
+          <w:color w:val="A9B7C6"/>
+          <w:sz w:val="20"/>
+          <w:szCs w:val="20"/>
+          <w:lang w:val="en-US" w:eastAsia="ru-RU"/>
+        </w:rPr>
+        <w:t>() {</w:t>
+      </w:r>
+      <w:r>
+        <w:rPr>
+          <w:rFonts w:ascii="Courier New" w:eastAsia="Times New Roman" w:hAnsi="Courier New" w:cs="Courier New"/>
+          <w:color w:val="A9B7C6"/>
+          <w:sz w:val="20"/>
+          <w:szCs w:val="20"/>
+          <w:lang w:val="en-US" w:eastAsia="ru-RU"/>
+        </w:rPr>
+        <w:br/>
+        <w:t xml:space="preserve">    </w:t>
+      </w:r>
+      <w:r>
+        <w:rPr>
+          <w:rFonts w:ascii="Courier New" w:eastAsia="Times New Roman" w:hAnsi="Courier New" w:cs="Courier New"/>
+          <w:color w:val="CC7832"/>
+          <w:sz w:val="20"/>
+          <w:szCs w:val="20"/>
+          <w:lang w:val="en-US" w:eastAsia="ru-RU"/>
+        </w:rPr>
+        <w:t xml:space="preserve">yield </w:t>
+      </w:r>
+      <w:proofErr w:type="spellStart"/>
+      <w:r>
+        <w:rPr>
+          <w:rFonts w:ascii="Courier New" w:eastAsia="Times New Roman" w:hAnsi="Courier New" w:cs="Courier New"/>
+          <w:color w:val="FFC66D"/>
+          <w:sz w:val="20"/>
+          <w:szCs w:val="20"/>
+          <w:lang w:val="en-US" w:eastAsia="ru-RU"/>
+        </w:rPr>
+        <w:t>takeEvery</w:t>
+      </w:r>
+      <w:proofErr w:type="spellEnd"/>
+      <w:r>
+        <w:rPr>
+          <w:rFonts w:ascii="Courier New" w:eastAsia="Times New Roman" w:hAnsi="Courier New" w:cs="Courier New"/>
+          <w:color w:val="A9B7C6"/>
+          <w:sz w:val="20"/>
+          <w:szCs w:val="20"/>
+          <w:lang w:val="en-US" w:eastAsia="ru-RU"/>
+        </w:rPr>
+        <w:t>(</w:t>
+      </w:r>
+      <w:r>
+        <w:rPr>
+          <w:rFonts w:ascii="Courier New" w:eastAsia="Times New Roman" w:hAnsi="Courier New" w:cs="Courier New"/>
+          <w:color w:val="6A8759"/>
+          <w:sz w:val="20"/>
+          <w:szCs w:val="20"/>
+          <w:lang w:val="en-US" w:eastAsia="ru-RU"/>
+        </w:rPr>
+        <w:t>'INCREMENT_ASYNC'</w:t>
+      </w:r>
+      <w:r>
+        <w:rPr>
+          <w:rFonts w:ascii="Courier New" w:eastAsia="Times New Roman" w:hAnsi="Courier New" w:cs="Courier New"/>
+          <w:color w:val="CC7832"/>
+          <w:sz w:val="20"/>
+          <w:szCs w:val="20"/>
+          <w:lang w:val="en-US" w:eastAsia="ru-RU"/>
+        </w:rPr>
+        <w:t xml:space="preserve">, </w:t>
+      </w:r>
+      <w:proofErr w:type="spellStart"/>
+      <w:r>
+        <w:rPr>
+          <w:rFonts w:ascii="Courier New" w:eastAsia="Times New Roman" w:hAnsi="Courier New" w:cs="Courier New"/>
+          <w:color w:val="FFC66D"/>
+          <w:sz w:val="20"/>
+          <w:szCs w:val="20"/>
+          <w:lang w:val="en-US" w:eastAsia="ru-RU"/>
+        </w:rPr>
+        <w:t>incrementAsync</w:t>
+      </w:r>
+      <w:proofErr w:type="spellEnd"/>
+      <w:r>
+        <w:rPr>
+          <w:rFonts w:ascii="Courier New" w:eastAsia="Times New Roman" w:hAnsi="Courier New" w:cs="Courier New"/>
+          <w:color w:val="A9B7C6"/>
+          <w:sz w:val="20"/>
+          <w:szCs w:val="20"/>
+          <w:lang w:val="en-US" w:eastAsia="ru-RU"/>
+        </w:rPr>
+        <w:t>)</w:t>
+      </w:r>
+      <w:r>
+        <w:rPr>
+          <w:rFonts w:ascii="Courier New" w:eastAsia="Times New Roman" w:hAnsi="Courier New" w:cs="Courier New"/>
+          <w:color w:val="A9B7C6"/>
+          <w:sz w:val="20"/>
+          <w:szCs w:val="20"/>
+          <w:lang w:val="en-US" w:eastAsia="ru-RU"/>
+        </w:rPr>
+        <w:br/>
+        <w:t>}</w:t>
+      </w:r>
+      <w:r>
+        <w:rPr>
+          <w:rFonts w:ascii="Courier New" w:eastAsia="Times New Roman" w:hAnsi="Courier New" w:cs="Courier New"/>
+          <w:color w:val="A9B7C6"/>
+          <w:sz w:val="20"/>
+          <w:szCs w:val="20"/>
+          <w:lang w:val="en-US" w:eastAsia="ru-RU"/>
+        </w:rPr>
+        <w:br/>
+      </w:r>
+      <w:r>
+        <w:rPr>
+          <w:rFonts w:ascii="Courier New" w:eastAsia="Times New Roman" w:hAnsi="Courier New" w:cs="Courier New"/>
+          <w:color w:val="A9B7C6"/>
+          <w:sz w:val="20"/>
+          <w:szCs w:val="20"/>
+          <w:lang w:val="en-US" w:eastAsia="ru-RU"/>
+        </w:rPr>
+        <w:br/>
+      </w:r>
+      <w:r>
+        <w:rPr>
+          <w:rFonts w:ascii="Courier New" w:eastAsia="Times New Roman" w:hAnsi="Courier New" w:cs="Courier New"/>
+          <w:color w:val="CC7832"/>
+          <w:sz w:val="20"/>
+          <w:szCs w:val="20"/>
+          <w:lang w:val="en-US" w:eastAsia="ru-RU"/>
+        </w:rPr>
+        <w:t>export default function</w:t>
+      </w:r>
+      <w:r>
+        <w:rPr>
+          <w:rFonts w:ascii="Courier New" w:eastAsia="Times New Roman" w:hAnsi="Courier New" w:cs="Courier New"/>
+          <w:color w:val="A9B7C6"/>
+          <w:sz w:val="20"/>
+          <w:szCs w:val="20"/>
+          <w:lang w:val="en-US" w:eastAsia="ru-RU"/>
+        </w:rPr>
+        <w:t xml:space="preserve">* </w:t>
+      </w:r>
+      <w:proofErr w:type="spellStart"/>
+      <w:r>
+        <w:rPr>
+          <w:rFonts w:ascii="Courier New" w:eastAsia="Times New Roman" w:hAnsi="Courier New" w:cs="Courier New"/>
+          <w:color w:val="FFC66D"/>
+          <w:sz w:val="20"/>
+          <w:szCs w:val="20"/>
+          <w:lang w:val="en-US" w:eastAsia="ru-RU"/>
+        </w:rPr>
+        <w:t>rootSaga</w:t>
+      </w:r>
+      <w:proofErr w:type="spellEnd"/>
+      <w:r>
+        <w:rPr>
+          <w:rFonts w:ascii="Courier New" w:eastAsia="Times New Roman" w:hAnsi="Courier New" w:cs="Courier New"/>
+          <w:color w:val="A9B7C6"/>
+          <w:sz w:val="20"/>
+          <w:szCs w:val="20"/>
+          <w:lang w:val="en-US" w:eastAsia="ru-RU"/>
+        </w:rPr>
+        <w:t>() {</w:t>
+      </w:r>
+      <w:r>
+        <w:rPr>
+          <w:rFonts w:ascii="Courier New" w:eastAsia="Times New Roman" w:hAnsi="Courier New" w:cs="Courier New"/>
+          <w:color w:val="A9B7C6"/>
+          <w:sz w:val="20"/>
+          <w:szCs w:val="20"/>
+          <w:lang w:val="en-US" w:eastAsia="ru-RU"/>
+        </w:rPr>
+        <w:br/>
+        <w:t xml:space="preserve">    </w:t>
+      </w:r>
+      <w:r>
+        <w:rPr>
+          <w:rFonts w:ascii="Courier New" w:eastAsia="Times New Roman" w:hAnsi="Courier New" w:cs="Courier New"/>
+          <w:color w:val="CC7832"/>
+          <w:sz w:val="20"/>
+          <w:szCs w:val="20"/>
+          <w:lang w:val="en-US" w:eastAsia="ru-RU"/>
+        </w:rPr>
+        <w:t xml:space="preserve">yield </w:t>
+      </w:r>
+      <w:r>
+        <w:rPr>
+          <w:rFonts w:ascii="Courier New" w:eastAsia="Times New Roman" w:hAnsi="Courier New" w:cs="Courier New"/>
+          <w:color w:val="FFC66D"/>
+          <w:sz w:val="20"/>
+          <w:szCs w:val="20"/>
+          <w:lang w:val="en-US" w:eastAsia="ru-RU"/>
+        </w:rPr>
+        <w:t>all</w:t>
+      </w:r>
+      <w:r>
+        <w:rPr>
+          <w:rFonts w:ascii="Courier New" w:eastAsia="Times New Roman" w:hAnsi="Courier New" w:cs="Courier New"/>
+          <w:color w:val="A9B7C6"/>
+          <w:sz w:val="20"/>
+          <w:szCs w:val="20"/>
+          <w:lang w:val="en-US" w:eastAsia="ru-RU"/>
+        </w:rPr>
+        <w:t>([</w:t>
+      </w:r>
+      <w:proofErr w:type="spellStart"/>
+      <w:r>
+        <w:rPr>
+          <w:rFonts w:ascii="Courier New" w:eastAsia="Times New Roman" w:hAnsi="Courier New" w:cs="Courier New"/>
+          <w:color w:val="FFC66D"/>
+          <w:sz w:val="20"/>
+          <w:szCs w:val="20"/>
+          <w:lang w:val="en-US" w:eastAsia="ru-RU"/>
+        </w:rPr>
+        <w:t>helloSaga</w:t>
+      </w:r>
+      <w:proofErr w:type="spellEnd"/>
+      <w:r>
+        <w:rPr>
+          <w:rFonts w:ascii="Courier New" w:eastAsia="Times New Roman" w:hAnsi="Courier New" w:cs="Courier New"/>
+          <w:color w:val="A9B7C6"/>
+          <w:sz w:val="20"/>
+          <w:szCs w:val="20"/>
+          <w:lang w:val="en-US" w:eastAsia="ru-RU"/>
+        </w:rPr>
+        <w:t>()</w:t>
+      </w:r>
+      <w:r>
+        <w:rPr>
+          <w:rFonts w:ascii="Courier New" w:eastAsia="Times New Roman" w:hAnsi="Courier New" w:cs="Courier New"/>
+          <w:color w:val="CC7832"/>
+          <w:sz w:val="20"/>
+          <w:szCs w:val="20"/>
+          <w:lang w:val="en-US" w:eastAsia="ru-RU"/>
+        </w:rPr>
+        <w:t xml:space="preserve">, </w:t>
+      </w:r>
+      <w:proofErr w:type="spellStart"/>
+      <w:r>
+        <w:rPr>
+          <w:rFonts w:ascii="Courier New" w:eastAsia="Times New Roman" w:hAnsi="Courier New" w:cs="Courier New"/>
+          <w:color w:val="FFC66D"/>
+          <w:sz w:val="20"/>
+          <w:szCs w:val="20"/>
+          <w:lang w:val="en-US" w:eastAsia="ru-RU"/>
+        </w:rPr>
+        <w:t>watchIncrementAsync</w:t>
+      </w:r>
+      <w:proofErr w:type="spellEnd"/>
+      <w:r>
+        <w:rPr>
+          <w:rFonts w:ascii="Courier New" w:eastAsia="Times New Roman" w:hAnsi="Courier New" w:cs="Courier New"/>
+          <w:color w:val="A9B7C6"/>
+          <w:sz w:val="20"/>
+          <w:szCs w:val="20"/>
+          <w:lang w:val="en-US" w:eastAsia="ru-RU"/>
+        </w:rPr>
+        <w:t>()])</w:t>
+      </w:r>
+      <w:r>
+        <w:rPr>
+          <w:rFonts w:ascii="Courier New" w:eastAsia="Times New Roman" w:hAnsi="Courier New" w:cs="Courier New"/>
+          <w:color w:val="A9B7C6"/>
+          <w:sz w:val="20"/>
+          <w:szCs w:val="20"/>
+          <w:lang w:val="en-US" w:eastAsia="ru-RU"/>
+        </w:rPr>
+        <w:br/>
+        <w:t>}</w:t>
+      </w:r>
+    </w:p>
+    <w:p>
+      <w:pPr>
         <w:rPr>
           <w:lang w:val="en-US"/>
         </w:rPr>
-        <w:t>–</w:t>
-      </w:r>
-      <w:r>
-        <w:t xml:space="preserve"> определяет </w:t>
-      </w:r>
-      <w:r>
+      </w:pPr>
+    </w:p>
+    <w:p>
+      <w:pPr>
+        <w:shd w:val="clear" w:color="auto" w:fill="2B2B2B"/>
+        <w:tabs>
+          <w:tab w:val="left" w:pos="916"/>
+          <w:tab w:val="left" w:pos="1832"/>
+          <w:tab w:val="left" w:pos="2748"/>
+          <w:tab w:val="left" w:pos="3664"/>
+          <w:tab w:val="left" w:pos="4580"/>
+          <w:tab w:val="left" w:pos="5496"/>
+          <w:tab w:val="left" w:pos="6412"/>
+          <w:tab w:val="left" w:pos="7328"/>
+          <w:tab w:val="left" w:pos="8244"/>
+          <w:tab w:val="left" w:pos="9160"/>
+          <w:tab w:val="left" w:pos="10076"/>
+          <w:tab w:val="left" w:pos="10992"/>
+          <w:tab w:val="left" w:pos="11908"/>
+          <w:tab w:val="left" w:pos="12824"/>
+          <w:tab w:val="left" w:pos="13740"/>
+          <w:tab w:val="left" w:pos="14656"/>
+        </w:tabs>
+        <w:spacing w:after="0" w:line="240" w:lineRule="auto"/>
+        <w:rPr>
+          <w:rFonts w:ascii="Courier New" w:eastAsia="Times New Roman" w:hAnsi="Courier New" w:cs="Courier New"/>
+          <w:color w:val="A9B7C6"/>
+          <w:sz w:val="20"/>
+          <w:szCs w:val="20"/>
+          <w:lang w:val="en-US" w:eastAsia="ru-RU"/>
+        </w:rPr>
+      </w:pPr>
+      <w:proofErr w:type="spellStart"/>
+      <w:proofErr w:type="gramStart"/>
+      <w:r>
+        <w:rPr>
+          <w:rFonts w:ascii="Courier New" w:eastAsia="Times New Roman" w:hAnsi="Courier New" w:cs="Courier New"/>
+          <w:color w:val="CC7832"/>
+          <w:sz w:val="20"/>
+          <w:szCs w:val="20"/>
+          <w:lang w:val="en-US" w:eastAsia="ru-RU"/>
+        </w:rPr>
+        <w:t>const</w:t>
+      </w:r>
+      <w:proofErr w:type="spellEnd"/>
+      <w:proofErr w:type="gramEnd"/>
+      <w:r>
+        <w:rPr>
+          <w:rFonts w:ascii="Courier New" w:eastAsia="Times New Roman" w:hAnsi="Courier New" w:cs="Courier New"/>
+          <w:color w:val="CC7832"/>
+          <w:sz w:val="20"/>
+          <w:szCs w:val="20"/>
+          <w:lang w:val="en-US" w:eastAsia="ru-RU"/>
+        </w:rPr>
+        <w:t xml:space="preserve"> </w:t>
+      </w:r>
+      <w:proofErr w:type="spellStart"/>
+      <w:r>
+        <w:rPr>
+          <w:rFonts w:ascii="Courier New" w:eastAsia="Times New Roman" w:hAnsi="Courier New" w:cs="Courier New"/>
+          <w:color w:val="A9B7C6"/>
+          <w:sz w:val="20"/>
+          <w:szCs w:val="20"/>
+          <w:lang w:val="en-US" w:eastAsia="ru-RU"/>
+        </w:rPr>
+        <w:t>sagaMiddleware</w:t>
+      </w:r>
+      <w:proofErr w:type="spellEnd"/>
+      <w:r>
+        <w:rPr>
+          <w:rFonts w:ascii="Courier New" w:eastAsia="Times New Roman" w:hAnsi="Courier New" w:cs="Courier New"/>
+          <w:color w:val="A9B7C6"/>
+          <w:sz w:val="20"/>
+          <w:szCs w:val="20"/>
+          <w:lang w:val="en-US" w:eastAsia="ru-RU"/>
+        </w:rPr>
+        <w:t xml:space="preserve"> = </w:t>
+      </w:r>
+      <w:proofErr w:type="spellStart"/>
+      <w:r>
+        <w:rPr>
+          <w:rFonts w:ascii="Courier New" w:eastAsia="Times New Roman" w:hAnsi="Courier New" w:cs="Courier New"/>
+          <w:color w:val="FFC66D"/>
+          <w:sz w:val="20"/>
+          <w:szCs w:val="20"/>
+          <w:lang w:val="en-US" w:eastAsia="ru-RU"/>
+        </w:rPr>
+        <w:t>createSagaMiddleware</w:t>
+      </w:r>
+      <w:proofErr w:type="spellEnd"/>
+      <w:r>
+        <w:rPr>
+          <w:rFonts w:ascii="Courier New" w:eastAsia="Times New Roman" w:hAnsi="Courier New" w:cs="Courier New"/>
+          <w:color w:val="A9B7C6"/>
+          <w:sz w:val="20"/>
+          <w:szCs w:val="20"/>
+          <w:lang w:val="en-US" w:eastAsia="ru-RU"/>
+        </w:rPr>
+        <w:t>()</w:t>
+      </w:r>
+      <w:r>
+        <w:rPr>
+          <w:rFonts w:ascii="Courier New" w:eastAsia="Times New Roman" w:hAnsi="Courier New" w:cs="Courier New"/>
+          <w:color w:val="A9B7C6"/>
+          <w:sz w:val="20"/>
+          <w:szCs w:val="20"/>
+          <w:lang w:val="en-US" w:eastAsia="ru-RU"/>
+        </w:rPr>
+        <w:br/>
+      </w:r>
+      <w:proofErr w:type="spellStart"/>
+      <w:r>
+        <w:rPr>
+          <w:rFonts w:ascii="Courier New" w:eastAsia="Times New Roman" w:hAnsi="Courier New" w:cs="Courier New"/>
+          <w:color w:val="CC7832"/>
+          <w:sz w:val="20"/>
+          <w:szCs w:val="20"/>
+          <w:lang w:val="en-US" w:eastAsia="ru-RU"/>
+        </w:rPr>
+        <w:t>const</w:t>
+      </w:r>
+      <w:proofErr w:type="spellEnd"/>
+      <w:r>
+        <w:rPr>
+          <w:rFonts w:ascii="Courier New" w:eastAsia="Times New Roman" w:hAnsi="Courier New" w:cs="Courier New"/>
+          <w:color w:val="CC7832"/>
+          <w:sz w:val="20"/>
+          <w:szCs w:val="20"/>
+          <w:lang w:val="en-US" w:eastAsia="ru-RU"/>
+        </w:rPr>
+        <w:t xml:space="preserve"> </w:t>
+      </w:r>
+      <w:r>
+        <w:rPr>
+          <w:rFonts w:ascii="Courier New" w:eastAsia="Times New Roman" w:hAnsi="Courier New" w:cs="Courier New"/>
+          <w:color w:val="A9B7C6"/>
+          <w:sz w:val="20"/>
+          <w:szCs w:val="20"/>
+          <w:lang w:val="en-US" w:eastAsia="ru-RU"/>
+        </w:rPr>
+        <w:t xml:space="preserve">store = </w:t>
+      </w:r>
+      <w:proofErr w:type="spellStart"/>
+      <w:r>
+        <w:rPr>
+          <w:rFonts w:ascii="Courier New" w:eastAsia="Times New Roman" w:hAnsi="Courier New" w:cs="Courier New"/>
+          <w:b/>
+          <w:bCs/>
+          <w:i/>
+          <w:iCs/>
+          <w:color w:val="9876AA"/>
+          <w:sz w:val="20"/>
+          <w:szCs w:val="20"/>
+          <w:lang w:val="en-US" w:eastAsia="ru-RU"/>
+        </w:rPr>
+        <w:t>createStore</w:t>
+      </w:r>
+      <w:proofErr w:type="spellEnd"/>
+      <w:r>
+        <w:rPr>
+          <w:rFonts w:ascii="Courier New" w:eastAsia="Times New Roman" w:hAnsi="Courier New" w:cs="Courier New"/>
+          <w:color w:val="A9B7C6"/>
+          <w:sz w:val="20"/>
+          <w:szCs w:val="20"/>
+          <w:lang w:val="en-US" w:eastAsia="ru-RU"/>
+        </w:rPr>
+        <w:t>(</w:t>
+      </w:r>
+      <w:r>
+        <w:rPr>
+          <w:rFonts w:ascii="Courier New" w:eastAsia="Times New Roman" w:hAnsi="Courier New" w:cs="Courier New"/>
+          <w:color w:val="FFC66D"/>
+          <w:sz w:val="20"/>
+          <w:szCs w:val="20"/>
+          <w:lang w:val="en-US" w:eastAsia="ru-RU"/>
+        </w:rPr>
+        <w:t>reducer</w:t>
+      </w:r>
+      <w:r>
+        <w:rPr>
+          <w:rFonts w:ascii="Courier New" w:eastAsia="Times New Roman" w:hAnsi="Courier New" w:cs="Courier New"/>
+          <w:color w:val="CC7832"/>
+          <w:sz w:val="20"/>
+          <w:szCs w:val="20"/>
+          <w:lang w:val="en-US" w:eastAsia="ru-RU"/>
+        </w:rPr>
+        <w:t xml:space="preserve">, </w:t>
+      </w:r>
+      <w:proofErr w:type="spellStart"/>
+      <w:r>
+        <w:rPr>
+          <w:rFonts w:ascii="Courier New" w:eastAsia="Times New Roman" w:hAnsi="Courier New" w:cs="Courier New"/>
+          <w:color w:val="FFC66D"/>
+          <w:sz w:val="20"/>
+          <w:szCs w:val="20"/>
+          <w:lang w:val="en-US" w:eastAsia="ru-RU"/>
+        </w:rPr>
+        <w:t>applyMiddleware</w:t>
+      </w:r>
+      <w:proofErr w:type="spellEnd"/>
+      <w:r>
+        <w:rPr>
+          <w:rFonts w:ascii="Courier New" w:eastAsia="Times New Roman" w:hAnsi="Courier New" w:cs="Courier New"/>
+          <w:color w:val="A9B7C6"/>
+          <w:sz w:val="20"/>
+          <w:szCs w:val="20"/>
+          <w:lang w:val="en-US" w:eastAsia="ru-RU"/>
+        </w:rPr>
+        <w:t>(</w:t>
+      </w:r>
+      <w:proofErr w:type="spellStart"/>
+      <w:r>
+        <w:rPr>
+          <w:rFonts w:ascii="Courier New" w:eastAsia="Times New Roman" w:hAnsi="Courier New" w:cs="Courier New"/>
+          <w:color w:val="A9B7C6"/>
+          <w:sz w:val="20"/>
+          <w:szCs w:val="20"/>
+          <w:lang w:val="en-US" w:eastAsia="ru-RU"/>
+        </w:rPr>
+        <w:t>sagaMiddleware</w:t>
+      </w:r>
+      <w:proofErr w:type="spellEnd"/>
+      <w:r>
+        <w:rPr>
+          <w:rFonts w:ascii="Courier New" w:eastAsia="Times New Roman" w:hAnsi="Courier New" w:cs="Courier New"/>
+          <w:color w:val="A9B7C6"/>
+          <w:sz w:val="20"/>
+          <w:szCs w:val="20"/>
+          <w:lang w:val="en-US" w:eastAsia="ru-RU"/>
+        </w:rPr>
+        <w:t>))</w:t>
+      </w:r>
+    </w:p>
+    <w:p>
+      <w:pPr>
+        <w:shd w:val="clear" w:color="auto" w:fill="2B2B2B"/>
+        <w:tabs>
+          <w:tab w:val="left" w:pos="916"/>
+          <w:tab w:val="left" w:pos="1832"/>
+          <w:tab w:val="left" w:pos="2748"/>
+          <w:tab w:val="left" w:pos="3664"/>
+          <w:tab w:val="left" w:pos="4580"/>
+          <w:tab w:val="left" w:pos="5496"/>
+          <w:tab w:val="left" w:pos="6412"/>
+          <w:tab w:val="left" w:pos="7328"/>
+          <w:tab w:val="left" w:pos="8244"/>
+          <w:tab w:val="left" w:pos="9160"/>
+          <w:tab w:val="left" w:pos="10076"/>
+          <w:tab w:val="left" w:pos="10992"/>
+          <w:tab w:val="left" w:pos="11908"/>
+          <w:tab w:val="left" w:pos="12824"/>
+          <w:tab w:val="left" w:pos="13740"/>
+          <w:tab w:val="left" w:pos="14656"/>
+        </w:tabs>
+        <w:spacing w:after="0" w:line="240" w:lineRule="auto"/>
+        <w:rPr>
+          <w:rFonts w:ascii="Courier New" w:eastAsia="Times New Roman" w:hAnsi="Courier New" w:cs="Courier New"/>
+          <w:color w:val="A9B7C6"/>
+          <w:sz w:val="20"/>
+          <w:szCs w:val="20"/>
+          <w:lang w:eastAsia="ru-RU"/>
+        </w:rPr>
+      </w:pPr>
+      <w:proofErr w:type="spellStart"/>
+      <w:r>
+        <w:rPr>
+          <w:rFonts w:ascii="Courier New" w:eastAsia="Times New Roman" w:hAnsi="Courier New" w:cs="Courier New"/>
+          <w:color w:val="A9B7C6"/>
+          <w:sz w:val="20"/>
+          <w:szCs w:val="20"/>
+          <w:lang w:eastAsia="ru-RU"/>
+        </w:rPr>
+        <w:t>sagaMiddleware.</w:t>
+      </w:r>
+      <w:r>
+        <w:rPr>
+          <w:rFonts w:ascii="Courier New" w:eastAsia="Times New Roman" w:hAnsi="Courier New" w:cs="Courier New"/>
+          <w:color w:val="FFC66D"/>
+          <w:sz w:val="20"/>
+          <w:szCs w:val="20"/>
+          <w:lang w:eastAsia="ru-RU"/>
+        </w:rPr>
+        <w:t>run</w:t>
+      </w:r>
+      <w:proofErr w:type="spellEnd"/>
+      <w:r>
+        <w:rPr>
+          <w:rFonts w:ascii="Courier New" w:eastAsia="Times New Roman" w:hAnsi="Courier New" w:cs="Courier New"/>
+          <w:color w:val="A9B7C6"/>
+          <w:sz w:val="20"/>
+          <w:szCs w:val="20"/>
+          <w:lang w:eastAsia="ru-RU"/>
+        </w:rPr>
+        <w:t>(</w:t>
+      </w:r>
+      <w:proofErr w:type="spellStart"/>
+      <w:r>
+        <w:rPr>
+          <w:rFonts w:ascii="Courier New" w:eastAsia="Times New Roman" w:hAnsi="Courier New" w:cs="Courier New"/>
+          <w:color w:val="FFC66D"/>
+          <w:sz w:val="20"/>
+          <w:szCs w:val="20"/>
+          <w:lang w:eastAsia="ru-RU"/>
+        </w:rPr>
+        <w:t>rootSaga</w:t>
+      </w:r>
+      <w:proofErr w:type="spellEnd"/>
+      <w:r>
+        <w:rPr>
+          <w:rFonts w:ascii="Courier New" w:eastAsia="Times New Roman" w:hAnsi="Courier New" w:cs="Courier New"/>
+          <w:color w:val="A9B7C6"/>
+          <w:sz w:val="20"/>
+          <w:szCs w:val="20"/>
+          <w:lang w:eastAsia="ru-RU"/>
+        </w:rPr>
+        <w:t>)</w:t>
+      </w:r>
+    </w:p>
+    <w:p>
+      <w:pPr>
         <w:rPr>
           <w:lang w:val="en-US"/>
         </w:rPr>
-        <w:t xml:space="preserve"> как</w:t>
-      </w:r>
-      <w:r>
+      </w:pPr>
+    </w:p>
+    <w:p>
+      <w:pPr>
         <w:rPr>
           <w:lang w:val="en-US"/>
         </w:rPr>
-        <w:t xml:space="preserve"> реагировать</w:t>
-      </w:r>
-      <w:r>
+      </w:pPr>
+    </w:p>
+    <w:p>
+      <w:pPr>
         <w:rPr>
           <w:lang w:val="en-US"/>
         </w:rPr>
-        <w:t xml:space="preserve"> </w:t>
-      </w:r>
-      <w:r>
-        <w:t>на событие</w:t>
+      </w:pPr>
+    </w:p>
+    <w:p>
+      <w:pPr>
+        <w:rPr>
+          <w:lang w:val="en-US"/>
+        </w:rPr>
+      </w:pPr>
+    </w:p>
+    <w:p>
+      <w:pPr>
+        <w:shd w:val="clear" w:color="auto" w:fill="2B2B2B"/>
+        <w:tabs>
+          <w:tab w:val="left" w:pos="916"/>
+          <w:tab w:val="left" w:pos="1832"/>
+          <w:tab w:val="left" w:pos="2748"/>
+          <w:tab w:val="left" w:pos="3664"/>
+          <w:tab w:val="left" w:pos="4580"/>
+          <w:tab w:val="left" w:pos="5496"/>
+          <w:tab w:val="left" w:pos="6412"/>
+          <w:tab w:val="left" w:pos="7328"/>
+          <w:tab w:val="left" w:pos="8244"/>
+          <w:tab w:val="left" w:pos="9160"/>
+          <w:tab w:val="left" w:pos="10076"/>
+          <w:tab w:val="left" w:pos="10992"/>
+          <w:tab w:val="left" w:pos="11908"/>
+          <w:tab w:val="left" w:pos="12824"/>
+          <w:tab w:val="left" w:pos="13740"/>
+          <w:tab w:val="left" w:pos="14656"/>
+        </w:tabs>
+        <w:spacing w:after="0" w:line="240" w:lineRule="auto"/>
+        <w:rPr>
+          <w:rFonts w:ascii="Courier New" w:eastAsia="Times New Roman" w:hAnsi="Courier New" w:cs="Courier New"/>
+          <w:color w:val="A9B7C6"/>
+          <w:sz w:val="20"/>
+          <w:szCs w:val="20"/>
+          <w:lang w:val="en-US" w:eastAsia="ru-RU"/>
+        </w:rPr>
+      </w:pPr>
+      <w:proofErr w:type="gramStart"/>
+      <w:r>
+        <w:rPr>
+          <w:rFonts w:ascii="Courier New" w:eastAsia="Times New Roman" w:hAnsi="Courier New" w:cs="Courier New"/>
+          <w:color w:val="CC7832"/>
+          <w:sz w:val="20"/>
+          <w:szCs w:val="20"/>
+          <w:lang w:val="en-US" w:eastAsia="ru-RU"/>
+        </w:rPr>
+        <w:t>export</w:t>
+      </w:r>
+      <w:proofErr w:type="gramEnd"/>
+      <w:r>
+        <w:rPr>
+          <w:rFonts w:ascii="Courier New" w:eastAsia="Times New Roman" w:hAnsi="Courier New" w:cs="Courier New"/>
+          <w:color w:val="CC7832"/>
+          <w:sz w:val="20"/>
+          <w:szCs w:val="20"/>
+          <w:lang w:val="en-US" w:eastAsia="ru-RU"/>
+        </w:rPr>
+        <w:t xml:space="preserve"> default function </w:t>
+      </w:r>
+      <w:r>
+        <w:rPr>
+          <w:rFonts w:ascii="Courier New" w:eastAsia="Times New Roman" w:hAnsi="Courier New" w:cs="Courier New"/>
+          <w:color w:val="FFC66D"/>
+          <w:sz w:val="20"/>
+          <w:szCs w:val="20"/>
+          <w:lang w:val="en-US" w:eastAsia="ru-RU"/>
+        </w:rPr>
+        <w:t>counter</w:t>
+      </w:r>
+      <w:r>
+        <w:rPr>
+          <w:rFonts w:ascii="Courier New" w:eastAsia="Times New Roman" w:hAnsi="Courier New" w:cs="Courier New"/>
+          <w:color w:val="A9B7C6"/>
+          <w:sz w:val="20"/>
+          <w:szCs w:val="20"/>
+          <w:lang w:val="en-US" w:eastAsia="ru-RU"/>
+        </w:rPr>
+        <w:t xml:space="preserve">(state = </w:t>
+      </w:r>
+      <w:r>
+        <w:rPr>
+          <w:rFonts w:ascii="Courier New" w:eastAsia="Times New Roman" w:hAnsi="Courier New" w:cs="Courier New"/>
+          <w:color w:val="6897BB"/>
+          <w:sz w:val="20"/>
+          <w:szCs w:val="20"/>
+          <w:lang w:val="en-US" w:eastAsia="ru-RU"/>
+        </w:rPr>
+        <w:t>0</w:t>
+      </w:r>
+      <w:r>
+        <w:rPr>
+          <w:rFonts w:ascii="Courier New" w:eastAsia="Times New Roman" w:hAnsi="Courier New" w:cs="Courier New"/>
+          <w:color w:val="CC7832"/>
+          <w:sz w:val="20"/>
+          <w:szCs w:val="20"/>
+          <w:lang w:val="en-US" w:eastAsia="ru-RU"/>
+        </w:rPr>
+        <w:t xml:space="preserve">, </w:t>
+      </w:r>
+      <w:r>
+        <w:rPr>
+          <w:rFonts w:ascii="Courier New" w:eastAsia="Times New Roman" w:hAnsi="Courier New" w:cs="Courier New"/>
+          <w:color w:val="A9B7C6"/>
+          <w:sz w:val="20"/>
+          <w:szCs w:val="20"/>
+          <w:lang w:val="en-US" w:eastAsia="ru-RU"/>
+        </w:rPr>
+        <w:t>action) {</w:t>
+      </w:r>
+      <w:r>
+        <w:rPr>
+          <w:rFonts w:ascii="Courier New" w:eastAsia="Times New Roman" w:hAnsi="Courier New" w:cs="Courier New"/>
+          <w:color w:val="A9B7C6"/>
+          <w:sz w:val="20"/>
+          <w:szCs w:val="20"/>
+          <w:lang w:val="en-US" w:eastAsia="ru-RU"/>
+        </w:rPr>
+        <w:br/>
+        <w:t xml:space="preserve">  </w:t>
+      </w:r>
+      <w:r>
+        <w:rPr>
+          <w:rFonts w:ascii="Courier New" w:eastAsia="Times New Roman" w:hAnsi="Courier New" w:cs="Courier New"/>
+          <w:color w:val="CC7832"/>
+          <w:sz w:val="20"/>
+          <w:szCs w:val="20"/>
+          <w:lang w:val="en-US" w:eastAsia="ru-RU"/>
+        </w:rPr>
+        <w:t xml:space="preserve">switch </w:t>
+      </w:r>
+      <w:r>
+        <w:rPr>
+          <w:rFonts w:ascii="Courier New" w:eastAsia="Times New Roman" w:hAnsi="Courier New" w:cs="Courier New"/>
+          <w:color w:val="A9B7C6"/>
+          <w:sz w:val="20"/>
+          <w:szCs w:val="20"/>
+          <w:lang w:val="en-US" w:eastAsia="ru-RU"/>
+        </w:rPr>
+        <w:t>(</w:t>
+      </w:r>
+      <w:proofErr w:type="spellStart"/>
+      <w:r>
+        <w:rPr>
+          <w:rFonts w:ascii="Courier New" w:eastAsia="Times New Roman" w:hAnsi="Courier New" w:cs="Courier New"/>
+          <w:color w:val="A9B7C6"/>
+          <w:sz w:val="20"/>
+          <w:szCs w:val="20"/>
+          <w:lang w:val="en-US" w:eastAsia="ru-RU"/>
+        </w:rPr>
+        <w:t>action.</w:t>
+      </w:r>
+      <w:r>
+        <w:rPr>
+          <w:rFonts w:ascii="Courier New" w:eastAsia="Times New Roman" w:hAnsi="Courier New" w:cs="Courier New"/>
+          <w:color w:val="9876AA"/>
+          <w:sz w:val="20"/>
+          <w:szCs w:val="20"/>
+          <w:lang w:val="en-US" w:eastAsia="ru-RU"/>
+        </w:rPr>
+        <w:t>type</w:t>
+      </w:r>
+      <w:proofErr w:type="spellEnd"/>
+      <w:r>
+        <w:rPr>
+          <w:rFonts w:ascii="Courier New" w:eastAsia="Times New Roman" w:hAnsi="Courier New" w:cs="Courier New"/>
+          <w:color w:val="A9B7C6"/>
+          <w:sz w:val="20"/>
+          <w:szCs w:val="20"/>
+          <w:lang w:val="en-US" w:eastAsia="ru-RU"/>
+        </w:rPr>
+        <w:t>) {</w:t>
+      </w:r>
+      <w:r>
+        <w:rPr>
+          <w:rFonts w:ascii="Courier New" w:eastAsia="Times New Roman" w:hAnsi="Courier New" w:cs="Courier New"/>
+          <w:color w:val="A9B7C6"/>
+          <w:sz w:val="20"/>
+          <w:szCs w:val="20"/>
+          <w:lang w:val="en-US" w:eastAsia="ru-RU"/>
+        </w:rPr>
+        <w:br/>
+        <w:t xml:space="preserve">    </w:t>
+      </w:r>
+      <w:r>
+        <w:rPr>
+          <w:rFonts w:ascii="Courier New" w:eastAsia="Times New Roman" w:hAnsi="Courier New" w:cs="Courier New"/>
+          <w:color w:val="CC7832"/>
+          <w:sz w:val="20"/>
+          <w:szCs w:val="20"/>
+          <w:lang w:val="en-US" w:eastAsia="ru-RU"/>
+        </w:rPr>
+        <w:t xml:space="preserve">case </w:t>
+      </w:r>
+      <w:r>
+        <w:rPr>
+          <w:rFonts w:ascii="Courier New" w:eastAsia="Times New Roman" w:hAnsi="Courier New" w:cs="Courier New"/>
+          <w:color w:val="6A8759"/>
+          <w:sz w:val="20"/>
+          <w:szCs w:val="20"/>
+          <w:lang w:val="en-US" w:eastAsia="ru-RU"/>
+        </w:rPr>
+        <w:t>'INCREMENT'</w:t>
+      </w:r>
+      <w:r>
+        <w:rPr>
+          <w:rFonts w:ascii="Courier New" w:eastAsia="Times New Roman" w:hAnsi="Courier New" w:cs="Courier New"/>
+          <w:color w:val="A9B7C6"/>
+          <w:sz w:val="20"/>
+          <w:szCs w:val="20"/>
+          <w:lang w:val="en-US" w:eastAsia="ru-RU"/>
+        </w:rPr>
+        <w:t>:</w:t>
+      </w:r>
+      <w:r>
+        <w:rPr>
+          <w:rFonts w:ascii="Courier New" w:eastAsia="Times New Roman" w:hAnsi="Courier New" w:cs="Courier New"/>
+          <w:color w:val="A9B7C6"/>
+          <w:sz w:val="20"/>
+          <w:szCs w:val="20"/>
+          <w:lang w:val="en-US" w:eastAsia="ru-RU"/>
+        </w:rPr>
+        <w:br/>
+        <w:t xml:space="preserve">      </w:t>
+      </w:r>
+      <w:r>
+        <w:rPr>
+          <w:rFonts w:ascii="Courier New" w:eastAsia="Times New Roman" w:hAnsi="Courier New" w:cs="Courier New"/>
+          <w:color w:val="CC7832"/>
+          <w:sz w:val="20"/>
+          <w:szCs w:val="20"/>
+          <w:lang w:val="en-US" w:eastAsia="ru-RU"/>
+        </w:rPr>
+        <w:t xml:space="preserve">return </w:t>
+      </w:r>
+      <w:r>
+        <w:rPr>
+          <w:rFonts w:ascii="Courier New" w:eastAsia="Times New Roman" w:hAnsi="Courier New" w:cs="Courier New"/>
+          <w:color w:val="A9B7C6"/>
+          <w:sz w:val="20"/>
+          <w:szCs w:val="20"/>
+          <w:lang w:val="en-US" w:eastAsia="ru-RU"/>
+        </w:rPr>
+        <w:t xml:space="preserve">state + </w:t>
+      </w:r>
+      <w:r>
+        <w:rPr>
+          <w:rFonts w:ascii="Courier New" w:eastAsia="Times New Roman" w:hAnsi="Courier New" w:cs="Courier New"/>
+          <w:color w:val="6897BB"/>
+          <w:sz w:val="20"/>
+          <w:szCs w:val="20"/>
+          <w:lang w:val="en-US" w:eastAsia="ru-RU"/>
+        </w:rPr>
+        <w:t>1</w:t>
+      </w:r>
+      <w:r>
+        <w:rPr>
+          <w:rFonts w:ascii="Courier New" w:eastAsia="Times New Roman" w:hAnsi="Courier New" w:cs="Courier New"/>
+          <w:color w:val="6897BB"/>
+          <w:sz w:val="20"/>
+          <w:szCs w:val="20"/>
+          <w:lang w:val="en-US" w:eastAsia="ru-RU"/>
+        </w:rPr>
+        <w:br/>
+        <w:t xml:space="preserve">    </w:t>
+      </w:r>
+      <w:r>
+        <w:rPr>
+          <w:rFonts w:ascii="Courier New" w:eastAsia="Times New Roman" w:hAnsi="Courier New" w:cs="Courier New"/>
+          <w:color w:val="CC7832"/>
+          <w:sz w:val="20"/>
+          <w:szCs w:val="20"/>
+          <w:lang w:val="en-US" w:eastAsia="ru-RU"/>
+        </w:rPr>
+        <w:t xml:space="preserve">case </w:t>
+      </w:r>
+      <w:r>
+        <w:rPr>
+          <w:rFonts w:ascii="Courier New" w:eastAsia="Times New Roman" w:hAnsi="Courier New" w:cs="Courier New"/>
+          <w:color w:val="6A8759"/>
+          <w:sz w:val="20"/>
+          <w:szCs w:val="20"/>
+          <w:lang w:val="en-US" w:eastAsia="ru-RU"/>
+        </w:rPr>
+        <w:t>'INCREMENT_IF_ODD'</w:t>
+      </w:r>
+      <w:r>
+        <w:rPr>
+          <w:rFonts w:ascii="Courier New" w:eastAsia="Times New Roman" w:hAnsi="Courier New" w:cs="Courier New"/>
+          <w:color w:val="A9B7C6"/>
+          <w:sz w:val="20"/>
+          <w:szCs w:val="20"/>
+          <w:lang w:val="en-US" w:eastAsia="ru-RU"/>
+        </w:rPr>
+        <w:t>:</w:t>
+      </w:r>
+      <w:r>
+        <w:rPr>
+          <w:rFonts w:ascii="Courier New" w:eastAsia="Times New Roman" w:hAnsi="Courier New" w:cs="Courier New"/>
+          <w:color w:val="A9B7C6"/>
+          <w:sz w:val="20"/>
+          <w:szCs w:val="20"/>
+          <w:lang w:val="en-US" w:eastAsia="ru-RU"/>
+        </w:rPr>
+        <w:br/>
+        <w:t xml:space="preserve">      </w:t>
+      </w:r>
+      <w:r>
+        <w:rPr>
+          <w:rFonts w:ascii="Courier New" w:eastAsia="Times New Roman" w:hAnsi="Courier New" w:cs="Courier New"/>
+          <w:color w:val="CC7832"/>
+          <w:sz w:val="20"/>
+          <w:szCs w:val="20"/>
+          <w:lang w:val="en-US" w:eastAsia="ru-RU"/>
+        </w:rPr>
+        <w:t xml:space="preserve">return </w:t>
+      </w:r>
+      <w:r>
+        <w:rPr>
+          <w:rFonts w:ascii="Courier New" w:eastAsia="Times New Roman" w:hAnsi="Courier New" w:cs="Courier New"/>
+          <w:color w:val="A9B7C6"/>
+          <w:sz w:val="20"/>
+          <w:szCs w:val="20"/>
+          <w:lang w:val="en-US" w:eastAsia="ru-RU"/>
+        </w:rPr>
+        <w:t xml:space="preserve">(state % </w:t>
+      </w:r>
+      <w:r>
+        <w:rPr>
+          <w:rFonts w:ascii="Courier New" w:eastAsia="Times New Roman" w:hAnsi="Courier New" w:cs="Courier New"/>
+          <w:color w:val="6897BB"/>
+          <w:sz w:val="20"/>
+          <w:szCs w:val="20"/>
+          <w:lang w:val="en-US" w:eastAsia="ru-RU"/>
+        </w:rPr>
+        <w:t xml:space="preserve">2 </w:t>
+      </w:r>
+      <w:r>
+        <w:rPr>
+          <w:rFonts w:ascii="Courier New" w:eastAsia="Times New Roman" w:hAnsi="Courier New" w:cs="Courier New"/>
+          <w:color w:val="A9B7C6"/>
+          <w:sz w:val="20"/>
+          <w:szCs w:val="20"/>
+          <w:lang w:val="en-US" w:eastAsia="ru-RU"/>
+        </w:rPr>
+        <w:t xml:space="preserve">!== </w:t>
+      </w:r>
+      <w:r>
+        <w:rPr>
+          <w:rFonts w:ascii="Courier New" w:eastAsia="Times New Roman" w:hAnsi="Courier New" w:cs="Courier New"/>
+          <w:color w:val="6897BB"/>
+          <w:sz w:val="20"/>
+          <w:szCs w:val="20"/>
+          <w:lang w:val="en-US" w:eastAsia="ru-RU"/>
+        </w:rPr>
+        <w:t>0</w:t>
+      </w:r>
+      <w:r>
+        <w:rPr>
+          <w:rFonts w:ascii="Courier New" w:eastAsia="Times New Roman" w:hAnsi="Courier New" w:cs="Courier New"/>
+          <w:color w:val="A9B7C6"/>
+          <w:sz w:val="20"/>
+          <w:szCs w:val="20"/>
+          <w:lang w:val="en-US" w:eastAsia="ru-RU"/>
+        </w:rPr>
+        <w:t xml:space="preserve">) ? state + </w:t>
+      </w:r>
+      <w:r>
+        <w:rPr>
+          <w:rFonts w:ascii="Courier New" w:eastAsia="Times New Roman" w:hAnsi="Courier New" w:cs="Courier New"/>
+          <w:color w:val="6897BB"/>
+          <w:sz w:val="20"/>
+          <w:szCs w:val="20"/>
+          <w:lang w:val="en-US" w:eastAsia="ru-RU"/>
+        </w:rPr>
+        <w:t xml:space="preserve">1 </w:t>
+      </w:r>
+      <w:r>
+        <w:rPr>
+          <w:rFonts w:ascii="Courier New" w:eastAsia="Times New Roman" w:hAnsi="Courier New" w:cs="Courier New"/>
+          <w:color w:val="A9B7C6"/>
+          <w:sz w:val="20"/>
+          <w:szCs w:val="20"/>
+          <w:lang w:val="en-US" w:eastAsia="ru-RU"/>
+        </w:rPr>
+        <w:t>: state</w:t>
       </w:r>
       <w:bookmarkStart w:id="0" w:name="_GoBack"/>
       <w:bookmarkEnd w:id="0"/>
+      <w:r>
+        <w:rPr>
+          <w:rFonts w:ascii="Courier New" w:eastAsia="Times New Roman" w:hAnsi="Courier New" w:cs="Courier New"/>
+          <w:color w:val="A9B7C6"/>
+          <w:sz w:val="20"/>
+          <w:szCs w:val="20"/>
+          <w:lang w:val="en-US" w:eastAsia="ru-RU"/>
+        </w:rPr>
+        <w:br/>
+        <w:t xml:space="preserve">    </w:t>
+      </w:r>
+      <w:r>
+        <w:rPr>
+          <w:rFonts w:ascii="Courier New" w:eastAsia="Times New Roman" w:hAnsi="Courier New" w:cs="Courier New"/>
+          <w:color w:val="CC7832"/>
+          <w:sz w:val="20"/>
+          <w:szCs w:val="20"/>
+          <w:lang w:val="en-US" w:eastAsia="ru-RU"/>
+        </w:rPr>
+        <w:t xml:space="preserve">case </w:t>
+      </w:r>
+      <w:r>
+        <w:rPr>
+          <w:rFonts w:ascii="Courier New" w:eastAsia="Times New Roman" w:hAnsi="Courier New" w:cs="Courier New"/>
+          <w:color w:val="6A8759"/>
+          <w:sz w:val="20"/>
+          <w:szCs w:val="20"/>
+          <w:lang w:val="en-US" w:eastAsia="ru-RU"/>
+        </w:rPr>
+        <w:t>'DECREMENT'</w:t>
+      </w:r>
+      <w:r>
+        <w:rPr>
+          <w:rFonts w:ascii="Courier New" w:eastAsia="Times New Roman" w:hAnsi="Courier New" w:cs="Courier New"/>
+          <w:color w:val="A9B7C6"/>
+          <w:sz w:val="20"/>
+          <w:szCs w:val="20"/>
+          <w:lang w:val="en-US" w:eastAsia="ru-RU"/>
+        </w:rPr>
+        <w:t>:</w:t>
+      </w:r>
+      <w:r>
+        <w:rPr>
+          <w:rFonts w:ascii="Courier New" w:eastAsia="Times New Roman" w:hAnsi="Courier New" w:cs="Courier New"/>
+          <w:color w:val="A9B7C6"/>
+          <w:sz w:val="20"/>
+          <w:szCs w:val="20"/>
+          <w:lang w:val="en-US" w:eastAsia="ru-RU"/>
+        </w:rPr>
+        <w:br/>
+        <w:t xml:space="preserve">      </w:t>
+      </w:r>
+      <w:r>
+        <w:rPr>
+          <w:rFonts w:ascii="Courier New" w:eastAsia="Times New Roman" w:hAnsi="Courier New" w:cs="Courier New"/>
+          <w:color w:val="CC7832"/>
+          <w:sz w:val="20"/>
+          <w:szCs w:val="20"/>
+          <w:lang w:val="en-US" w:eastAsia="ru-RU"/>
+        </w:rPr>
+        <w:t xml:space="preserve">return </w:t>
+      </w:r>
+      <w:r>
+        <w:rPr>
+          <w:rFonts w:ascii="Courier New" w:eastAsia="Times New Roman" w:hAnsi="Courier New" w:cs="Courier New"/>
+          <w:color w:val="A9B7C6"/>
+          <w:sz w:val="20"/>
+          <w:szCs w:val="20"/>
+          <w:lang w:val="en-US" w:eastAsia="ru-RU"/>
+        </w:rPr>
+        <w:t xml:space="preserve">state - </w:t>
+      </w:r>
+      <w:r>
+        <w:rPr>
+          <w:rFonts w:ascii="Courier New" w:eastAsia="Times New Roman" w:hAnsi="Courier New" w:cs="Courier New"/>
+          <w:color w:val="6897BB"/>
+          <w:sz w:val="20"/>
+          <w:szCs w:val="20"/>
+          <w:lang w:val="en-US" w:eastAsia="ru-RU"/>
+        </w:rPr>
+        <w:t>1</w:t>
+      </w:r>
+      <w:r>
+        <w:rPr>
+          <w:rFonts w:ascii="Courier New" w:eastAsia="Times New Roman" w:hAnsi="Courier New" w:cs="Courier New"/>
+          <w:color w:val="6897BB"/>
+          <w:sz w:val="20"/>
+          <w:szCs w:val="20"/>
+          <w:lang w:val="en-US" w:eastAsia="ru-RU"/>
+        </w:rPr>
+        <w:br/>
+        <w:t xml:space="preserve">    </w:t>
+      </w:r>
+      <w:r>
+        <w:rPr>
+          <w:rFonts w:ascii="Courier New" w:eastAsia="Times New Roman" w:hAnsi="Courier New" w:cs="Courier New"/>
+          <w:color w:val="CC7832"/>
+          <w:sz w:val="20"/>
+          <w:szCs w:val="20"/>
+          <w:lang w:val="en-US" w:eastAsia="ru-RU"/>
+        </w:rPr>
+        <w:t>default</w:t>
+      </w:r>
+      <w:r>
+        <w:rPr>
+          <w:rFonts w:ascii="Courier New" w:eastAsia="Times New Roman" w:hAnsi="Courier New" w:cs="Courier New"/>
+          <w:color w:val="A9B7C6"/>
+          <w:sz w:val="20"/>
+          <w:szCs w:val="20"/>
+          <w:lang w:val="en-US" w:eastAsia="ru-RU"/>
+        </w:rPr>
+        <w:t>:</w:t>
+      </w:r>
+      <w:r>
+        <w:rPr>
+          <w:rFonts w:ascii="Courier New" w:eastAsia="Times New Roman" w:hAnsi="Courier New" w:cs="Courier New"/>
+          <w:color w:val="A9B7C6"/>
+          <w:sz w:val="20"/>
+          <w:szCs w:val="20"/>
+          <w:lang w:val="en-US" w:eastAsia="ru-RU"/>
+        </w:rPr>
+        <w:br/>
+        <w:t xml:space="preserve">      </w:t>
+      </w:r>
+      <w:r>
+        <w:rPr>
+          <w:rFonts w:ascii="Courier New" w:eastAsia="Times New Roman" w:hAnsi="Courier New" w:cs="Courier New"/>
+          <w:color w:val="CC7832"/>
+          <w:sz w:val="20"/>
+          <w:szCs w:val="20"/>
+          <w:lang w:val="en-US" w:eastAsia="ru-RU"/>
+        </w:rPr>
+        <w:t xml:space="preserve">return </w:t>
+      </w:r>
+      <w:r>
+        <w:rPr>
+          <w:rFonts w:ascii="Courier New" w:eastAsia="Times New Roman" w:hAnsi="Courier New" w:cs="Courier New"/>
+          <w:color w:val="A9B7C6"/>
+          <w:sz w:val="20"/>
+          <w:szCs w:val="20"/>
+          <w:lang w:val="en-US" w:eastAsia="ru-RU"/>
+        </w:rPr>
+        <w:t>state</w:t>
+      </w:r>
+      <w:r>
+        <w:rPr>
+          <w:rFonts w:ascii="Courier New" w:eastAsia="Times New Roman" w:hAnsi="Courier New" w:cs="Courier New"/>
+          <w:color w:val="A9B7C6"/>
+          <w:sz w:val="20"/>
+          <w:szCs w:val="20"/>
+          <w:lang w:val="en-US" w:eastAsia="ru-RU"/>
+        </w:rPr>
+        <w:br/>
+        <w:t xml:space="preserve">  }</w:t>
+      </w:r>
+      <w:r>
+        <w:rPr>
+          <w:rFonts w:ascii="Courier New" w:eastAsia="Times New Roman" w:hAnsi="Courier New" w:cs="Courier New"/>
+          <w:color w:val="A9B7C6"/>
+          <w:sz w:val="20"/>
+          <w:szCs w:val="20"/>
+          <w:lang w:val="en-US" w:eastAsia="ru-RU"/>
+        </w:rPr>
+        <w:br/>
+        <w:t>}</w:t>
+      </w:r>
+    </w:p>
+    <w:p>
+      <w:pPr>
+        <w:rPr>
+          <w:lang w:val="en-US"/>
+        </w:rPr>
+      </w:pPr>
     </w:p>
     <w:sectPr>
       <w:pgSz w:w="11906" w:h="16838"/>

</xml_diff>